<commit_message>
⚖️ LEGAL: Implementación completa de protección de datos
DOCUMENTOS LEGALES CREADOS:
✅ Formato autorización personal adulto
✅ Formato autorización menores (ambos padres)
✅ Aviso de privacidad completo para sitio web
✅ Enlaces legales agregados al footer

CUMPLIMIENTO NORMATIVO:
- Ley Federal de Protección de Datos Personales
- Ley General de Derechos de Niños, Niñas y Adolescentes
- Derechos ARCO implementados
- Fundamentos legales especificados

SIGUIENTE PASO: Recabar firmas de autorizaciones

🤖 Generated with [Claude Code](https://claude.ai/code)

Co-Authored-By: Claude <noreply@anthropic.com>
</commit_message>
<xml_diff>
--- a/Subir proyecto WebHP con BackEnd 2025.docx
+++ b/Subir proyecto WebHP con BackEnd 2025.docx
@@ -343,7 +343,15 @@
         <w:t>✅</w:t>
       </w:r>
       <w:r>
-        <w:t xml:space="preserve"> $5/mes pero muy potente</w:t>
+        <w:t xml:space="preserve"> $5/</w:t>
+      </w:r>
+      <w:proofErr w:type="gramStart"/>
+      <w:r>
+        <w:t>mes</w:t>
+      </w:r>
+      <w:proofErr w:type="gramEnd"/>
+      <w:r>
+        <w:t xml:space="preserve"> pero muy potente</w:t>
       </w:r>
     </w:p>
     <w:p>
@@ -535,6 +543,7 @@
       <w:r>
         <w:t xml:space="preserve">  </w:t>
       </w:r>
+      <w:proofErr w:type="gramStart"/>
       <w:r>
         <w:rPr>
           <w:rFonts w:ascii="Segoe UI Emoji" w:hAnsi="Segoe UI Emoji" w:cs="Segoe UI Emoji"/>
@@ -542,7 +551,11 @@
         <w:t>🛠</w:t>
       </w:r>
       <w:r>
-        <w:t xml:space="preserve">  OPCIONES ECONÓMICAS:</w:t>
+        <w:t xml:space="preserve">  OPCIONES</w:t>
+      </w:r>
+      <w:proofErr w:type="gramEnd"/>
+      <w:r>
+        <w:t xml:space="preserve"> ECONÓMICAS:</w:t>
       </w:r>
     </w:p>
     <w:p>
@@ -773,6 +786,7 @@
       <w:r>
         <w:t xml:space="preserve">  </w:t>
       </w:r>
+      <w:proofErr w:type="gramStart"/>
       <w:r>
         <w:rPr>
           <w:rFonts w:ascii="Cambria Math" w:hAnsi="Cambria Math" w:cs="Cambria Math"/>
@@ -793,6 +807,7 @@
         <w:t>Read</w:t>
       </w:r>
       <w:proofErr w:type="spellEnd"/>
+      <w:proofErr w:type="gramEnd"/>
       <w:r>
         <w:t xml:space="preserve"> 20 </w:t>
       </w:r>
@@ -886,6 +901,7 @@
       <w:r>
         <w:t xml:space="preserve">  </w:t>
       </w:r>
+      <w:proofErr w:type="gramStart"/>
       <w:r>
         <w:rPr>
           <w:rFonts w:ascii="Cambria Math" w:hAnsi="Cambria Math" w:cs="Cambria Math"/>
@@ -906,6 +922,7 @@
         <w:t>Wrote</w:t>
       </w:r>
       <w:proofErr w:type="spellEnd"/>
+      <w:proofErr w:type="gramEnd"/>
       <w:r>
         <w:t xml:space="preserve"> 1 </w:t>
       </w:r>
@@ -1111,6 +1128,7 @@
       <w:r>
         <w:t xml:space="preserve">  </w:t>
       </w:r>
+      <w:proofErr w:type="gramStart"/>
       <w:r>
         <w:rPr>
           <w:rFonts w:ascii="Cambria Math" w:hAnsi="Cambria Math" w:cs="Cambria Math"/>
@@ -1131,6 +1149,7 @@
         <w:t>Wrote</w:t>
       </w:r>
       <w:proofErr w:type="spellEnd"/>
+      <w:proofErr w:type="gramEnd"/>
       <w:r>
         <w:t xml:space="preserve"> 1 </w:t>
       </w:r>
@@ -1429,6 +1448,7 @@
       <w:r>
         <w:t xml:space="preserve">  </w:t>
       </w:r>
+      <w:proofErr w:type="gramStart"/>
       <w:r>
         <w:rPr>
           <w:rFonts w:ascii="Cambria Math" w:hAnsi="Cambria Math" w:cs="Cambria Math"/>
@@ -1449,6 +1469,7 @@
         <w:t>Wrote</w:t>
       </w:r>
       <w:proofErr w:type="spellEnd"/>
+      <w:proofErr w:type="gramEnd"/>
       <w:r>
         <w:t xml:space="preserve"> 1 </w:t>
       </w:r>
@@ -1600,6 +1621,7 @@
       <w:r>
         <w:t xml:space="preserve">  </w:t>
       </w:r>
+      <w:proofErr w:type="gramStart"/>
       <w:r>
         <w:rPr>
           <w:rFonts w:ascii="Cambria Math" w:hAnsi="Cambria Math" w:cs="Cambria Math"/>
@@ -1620,6 +1642,7 @@
         <w:t>Wrote</w:t>
       </w:r>
       <w:proofErr w:type="spellEnd"/>
+      <w:proofErr w:type="gramEnd"/>
       <w:r>
         <w:t xml:space="preserve"> 1 </w:t>
       </w:r>
@@ -2218,8 +2241,13 @@
         <w:spacing w:after="0" w:line="240" w:lineRule="auto"/>
       </w:pPr>
       <w:r>
-        <w:t xml:space="preserve">  - Desarrollo: HeroesPatria2024!</w:t>
-      </w:r>
+        <w:t xml:space="preserve">  - Desarrollo: </w:t>
+      </w:r>
+      <w:proofErr w:type="gramStart"/>
+      <w:r>
+        <w:t>HeroesPatria2024!</w:t>
+      </w:r>
+      <w:proofErr w:type="gramEnd"/>
     </w:p>
     <w:p>
       <w:pPr>
@@ -2444,7 +2472,15 @@
       </w:r>
       <w:proofErr w:type="spellEnd"/>
       <w:r>
-        <w:t xml:space="preserve"> - $5/mes pero incluye base de datos</w:t>
+        <w:t xml:space="preserve"> - $5/</w:t>
+      </w:r>
+      <w:proofErr w:type="gramStart"/>
+      <w:r>
+        <w:t>mes</w:t>
+      </w:r>
+      <w:proofErr w:type="gramEnd"/>
+      <w:r>
+        <w:t xml:space="preserve"> pero incluye base de datos</w:t>
       </w:r>
     </w:p>
     <w:p>
@@ -2671,6 +2707,7 @@
       <w:r>
         <w:t xml:space="preserve">  </w:t>
       </w:r>
+      <w:proofErr w:type="gramStart"/>
       <w:r>
         <w:rPr>
           <w:rFonts w:ascii="Cambria Math" w:hAnsi="Cambria Math" w:cs="Cambria Math"/>
@@ -2687,7 +2724,11 @@
         <w:t> </w:t>
       </w:r>
       <w:r>
-        <w:t>total 2061</w:t>
+        <w:t>total</w:t>
+      </w:r>
+      <w:proofErr w:type="gramEnd"/>
+      <w:r>
+        <w:t xml:space="preserve"> 2061</w:t>
       </w:r>
     </w:p>
     <w:p>
@@ -2735,8 +2776,13 @@
       </w:r>
       <w:proofErr w:type="spellEnd"/>
       <w:r>
-        <w:t>-x 1 WindowsPC 197121      0 sep. 14 00:55 ..</w:t>
-      </w:r>
+        <w:t>-x 1 WindowsPC 197121      0 sep. 14 00:55</w:t>
+      </w:r>
+      <w:proofErr w:type="gramStart"/>
+      <w:r>
+        <w:t xml:space="preserve"> ..</w:t>
+      </w:r>
+      <w:proofErr w:type="gramEnd"/>
     </w:p>
     <w:p>
       <w:pPr>
@@ -3094,6 +3140,7 @@
       <w:r>
         <w:t xml:space="preserve">  </w:t>
       </w:r>
+      <w:proofErr w:type="gramStart"/>
       <w:r>
         <w:rPr>
           <w:rFonts w:ascii="Cambria Math" w:hAnsi="Cambria Math" w:cs="Cambria Math"/>
@@ -3114,6 +3161,7 @@
         <w:t>On</w:t>
       </w:r>
       <w:proofErr w:type="spellEnd"/>
+      <w:proofErr w:type="gramEnd"/>
       <w:r>
         <w:t xml:space="preserve"> </w:t>
       </w:r>
@@ -4385,8 +4433,13 @@
         <w:spacing w:after="0" w:line="240" w:lineRule="auto"/>
       </w:pPr>
       <w:r>
-        <w:t xml:space="preserve">  - Contraseña: HeroesPatria2024!</w:t>
-      </w:r>
+        <w:t xml:space="preserve">  - Contraseña: </w:t>
+      </w:r>
+      <w:proofErr w:type="gramStart"/>
+      <w:r>
+        <w:t>HeroesPatria2024!</w:t>
+      </w:r>
+      <w:proofErr w:type="gramEnd"/>
     </w:p>
     <w:p>
       <w:pPr>
@@ -4446,6 +4499,7 @@
       <w:r>
         <w:t xml:space="preserve">  </w:t>
       </w:r>
+      <w:proofErr w:type="gramStart"/>
       <w:r>
         <w:rPr>
           <w:rFonts w:ascii="Cambria Math" w:hAnsi="Cambria Math" w:cs="Cambria Math"/>
@@ -4466,6 +4520,7 @@
         <w:t>Wrote</w:t>
       </w:r>
       <w:proofErr w:type="spellEnd"/>
+      <w:proofErr w:type="gramEnd"/>
       <w:r>
         <w:t xml:space="preserve"> 1 </w:t>
       </w:r>
@@ -5713,6 +5768,396 @@
       <w:proofErr w:type="spellEnd"/>
       <w:r>
         <w:t xml:space="preserve"> falla o tiene algún error. ¡Es completamente normal!</w:t>
+      </w:r>
+    </w:p>
+    <w:p>
+      <w:pPr>
+        <w:spacing w:after="0" w:line="240" w:lineRule="auto"/>
+      </w:pPr>
+    </w:p>
+    <w:p>
+      <w:pPr>
+        <w:spacing w:after="0" w:line="240" w:lineRule="auto"/>
+      </w:pPr>
+      <w:r>
+        <w:t xml:space="preserve">● ¡Perfecto! Ahora en </w:t>
+      </w:r>
+      <w:proofErr w:type="spellStart"/>
+      <w:r>
+        <w:t>Vercel</w:t>
+      </w:r>
+      <w:proofErr w:type="spellEnd"/>
+      <w:r>
+        <w:t>:</w:t>
+      </w:r>
+    </w:p>
+    <w:p>
+      <w:pPr>
+        <w:spacing w:after="0" w:line="240" w:lineRule="auto"/>
+      </w:pPr>
+    </w:p>
+    <w:p>
+      <w:pPr>
+        <w:spacing w:after="0" w:line="240" w:lineRule="auto"/>
+      </w:pPr>
+      <w:r>
+        <w:t xml:space="preserve">  </w:t>
+      </w:r>
+      <w:r>
+        <w:rPr>
+          <w:rFonts w:ascii="Segoe UI Emoji" w:hAnsi="Segoe UI Emoji" w:cs="Segoe UI Emoji"/>
+        </w:rPr>
+        <w:t>🔄</w:t>
+      </w:r>
+      <w:r>
+        <w:t xml:space="preserve"> PASO 5: </w:t>
+      </w:r>
+      <w:proofErr w:type="spellStart"/>
+      <w:r>
+        <w:t>Redeploy</w:t>
+      </w:r>
+      <w:proofErr w:type="spellEnd"/>
+      <w:r>
+        <w:t xml:space="preserve"> en </w:t>
+      </w:r>
+      <w:proofErr w:type="spellStart"/>
+      <w:r>
+        <w:t>Vercel</w:t>
+      </w:r>
+      <w:proofErr w:type="spellEnd"/>
+    </w:p>
+    <w:p>
+      <w:pPr>
+        <w:spacing w:after="0" w:line="240" w:lineRule="auto"/>
+      </w:pPr>
+    </w:p>
+    <w:p>
+      <w:pPr>
+        <w:spacing w:after="0" w:line="240" w:lineRule="auto"/>
+      </w:pPr>
+      <w:r>
+        <w:t xml:space="preserve">  1. Ve a tu proyecto en </w:t>
+      </w:r>
+      <w:proofErr w:type="spellStart"/>
+      <w:r>
+        <w:t>Vercel</w:t>
+      </w:r>
+      <w:proofErr w:type="spellEnd"/>
+      <w:r>
+        <w:t xml:space="preserve"> (debería estar en tu </w:t>
+      </w:r>
+      <w:proofErr w:type="spellStart"/>
+      <w:r>
+        <w:t>dashboard</w:t>
+      </w:r>
+      <w:proofErr w:type="spellEnd"/>
+      <w:r>
+        <w:t>)</w:t>
+      </w:r>
+    </w:p>
+    <w:p>
+      <w:pPr>
+        <w:spacing w:after="0" w:line="240" w:lineRule="auto"/>
+      </w:pPr>
+      <w:r>
+        <w:t xml:space="preserve">  2. Ve a la pestaña "</w:t>
+      </w:r>
+      <w:proofErr w:type="spellStart"/>
+      <w:r>
+        <w:t>Deployments</w:t>
+      </w:r>
+      <w:proofErr w:type="spellEnd"/>
+      <w:r>
+        <w:t>"</w:t>
+      </w:r>
+    </w:p>
+    <w:p>
+      <w:pPr>
+        <w:spacing w:after="0" w:line="240" w:lineRule="auto"/>
+      </w:pPr>
+      <w:r>
+        <w:t xml:space="preserve">  3. Haz clic en "</w:t>
+      </w:r>
+      <w:proofErr w:type="spellStart"/>
+      <w:r>
+        <w:t>Redeploy</w:t>
+      </w:r>
+      <w:proofErr w:type="spellEnd"/>
+      <w:r>
+        <w:t xml:space="preserve">" o debería hacer </w:t>
+      </w:r>
+      <w:proofErr w:type="spellStart"/>
+      <w:r>
+        <w:t>auto-deploy</w:t>
+      </w:r>
+      <w:proofErr w:type="spellEnd"/>
+      <w:r>
+        <w:t xml:space="preserve"> porque detectó el nuevo </w:t>
+      </w:r>
+      <w:proofErr w:type="spellStart"/>
+      <w:r>
+        <w:t>commit</w:t>
+      </w:r>
+      <w:proofErr w:type="spellEnd"/>
+    </w:p>
+    <w:p>
+      <w:pPr>
+        <w:spacing w:after="0" w:line="240" w:lineRule="auto"/>
+      </w:pPr>
+    </w:p>
+    <w:p>
+      <w:pPr>
+        <w:spacing w:after="0" w:line="240" w:lineRule="auto"/>
+      </w:pPr>
+      <w:r>
+        <w:t xml:space="preserve">  Si necesitas hacer </w:t>
+      </w:r>
+      <w:proofErr w:type="spellStart"/>
+      <w:r>
+        <w:t>redeploy</w:t>
+      </w:r>
+      <w:proofErr w:type="spellEnd"/>
+      <w:r>
+        <w:t xml:space="preserve"> manual:</w:t>
+      </w:r>
+    </w:p>
+    <w:p>
+      <w:pPr>
+        <w:spacing w:after="0" w:line="240" w:lineRule="auto"/>
+      </w:pPr>
+    </w:p>
+    <w:p>
+      <w:pPr>
+        <w:spacing w:after="0" w:line="240" w:lineRule="auto"/>
+      </w:pPr>
+      <w:r>
+        <w:t xml:space="preserve">  1. Clic en los 3 puntos (...) del </w:t>
+      </w:r>
+      <w:proofErr w:type="spellStart"/>
+      <w:r>
+        <w:t>deployment</w:t>
+      </w:r>
+      <w:proofErr w:type="spellEnd"/>
+      <w:r>
+        <w:t xml:space="preserve"> más reciente</w:t>
+      </w:r>
+    </w:p>
+    <w:p>
+      <w:pPr>
+        <w:spacing w:after="0" w:line="240" w:lineRule="auto"/>
+      </w:pPr>
+      <w:r>
+        <w:t xml:space="preserve">  2. Selecciona "</w:t>
+      </w:r>
+      <w:proofErr w:type="spellStart"/>
+      <w:r>
+        <w:t>Redeploy</w:t>
+      </w:r>
+      <w:proofErr w:type="spellEnd"/>
+      <w:r>
+        <w:t>"</w:t>
+      </w:r>
+    </w:p>
+    <w:p>
+      <w:pPr>
+        <w:spacing w:after="0" w:line="240" w:lineRule="auto"/>
+      </w:pPr>
+    </w:p>
+    <w:p>
+      <w:pPr>
+        <w:spacing w:after="0" w:line="240" w:lineRule="auto"/>
+      </w:pPr>
+      <w:r>
+        <w:t xml:space="preserve">  </w:t>
+      </w:r>
+      <w:r>
+        <w:rPr>
+          <w:rFonts w:ascii="Segoe UI Emoji" w:hAnsi="Segoe UI Emoji" w:cs="Segoe UI Emoji"/>
+        </w:rPr>
+        <w:t>⏱</w:t>
+      </w:r>
+      <w:r>
+        <w:t xml:space="preserve">️ Mientras esperas el </w:t>
+      </w:r>
+      <w:proofErr w:type="spellStart"/>
+      <w:r>
+        <w:t>deploy</w:t>
+      </w:r>
+      <w:proofErr w:type="spellEnd"/>
+      <w:r>
+        <w:t>:</w:t>
+      </w:r>
+    </w:p>
+    <w:p>
+      <w:pPr>
+        <w:spacing w:after="0" w:line="240" w:lineRule="auto"/>
+      </w:pPr>
+    </w:p>
+    <w:p>
+      <w:pPr>
+        <w:spacing w:after="0" w:line="240" w:lineRule="auto"/>
+      </w:pPr>
+      <w:r>
+        <w:t xml:space="preserve">  Vamos a preparar las variables de entorno que necesitarás configurar después:</w:t>
+      </w:r>
+    </w:p>
+    <w:p>
+      <w:pPr>
+        <w:spacing w:after="0" w:line="240" w:lineRule="auto"/>
+      </w:pPr>
+    </w:p>
+    <w:p>
+      <w:pPr>
+        <w:spacing w:after="0" w:line="240" w:lineRule="auto"/>
+      </w:pPr>
+      <w:r>
+        <w:t xml:space="preserve">  # Estas son las variables que vas a necesitar:</w:t>
+      </w:r>
+    </w:p>
+    <w:p>
+      <w:pPr>
+        <w:spacing w:after="0" w:line="240" w:lineRule="auto"/>
+      </w:pPr>
+      <w:r>
+        <w:t xml:space="preserve">  JWT_SECRET=HeroesPatria2024_JWT_SUPER_SECRETO_PARA_PRODUCCION_VERCEL_123456789</w:t>
+      </w:r>
+    </w:p>
+    <w:p>
+      <w:pPr>
+        <w:spacing w:after="0" w:line="240" w:lineRule="auto"/>
+      </w:pPr>
+    </w:p>
+    <w:p>
+      <w:pPr>
+        <w:spacing w:after="0" w:line="240" w:lineRule="auto"/>
+      </w:pPr>
+      <w:r>
+        <w:t xml:space="preserve">  SESSION_SECRET=HeroesPatria2024_SESSION_SECRETO_PARA_PRODUCCION_VERCEL_987654321</w:t>
+      </w:r>
+    </w:p>
+    <w:p>
+      <w:pPr>
+        <w:spacing w:after="0" w:line="240" w:lineRule="auto"/>
+      </w:pPr>
+    </w:p>
+    <w:p>
+      <w:pPr>
+        <w:spacing w:after="0" w:line="240" w:lineRule="auto"/>
+      </w:pPr>
+      <w:r>
+        <w:t xml:space="preserve">  NODE_ENV=</w:t>
+      </w:r>
+      <w:proofErr w:type="spellStart"/>
+      <w:r>
+        <w:t>production</w:t>
+      </w:r>
+      <w:proofErr w:type="spellEnd"/>
+    </w:p>
+    <w:p>
+      <w:pPr>
+        <w:spacing w:after="0" w:line="240" w:lineRule="auto"/>
+      </w:pPr>
+    </w:p>
+    <w:p>
+      <w:pPr>
+        <w:spacing w:after="0" w:line="240" w:lineRule="auto"/>
+      </w:pPr>
+      <w:r>
+        <w:t xml:space="preserve">  # Esta la configuraremos después cuando sepamos tu dominio de </w:t>
+      </w:r>
+      <w:proofErr w:type="spellStart"/>
+      <w:r>
+        <w:t>Vercel</w:t>
+      </w:r>
+      <w:proofErr w:type="spellEnd"/>
+      <w:r>
+        <w:t>:</w:t>
+      </w:r>
+    </w:p>
+    <w:p>
+      <w:pPr>
+        <w:spacing w:after="0" w:line="240" w:lineRule="auto"/>
+      </w:pPr>
+      <w:r>
+        <w:t xml:space="preserve">  CORS_ORIGIN=https://tu-dominio.vercel.app</w:t>
+      </w:r>
+    </w:p>
+    <w:p>
+      <w:pPr>
+        <w:spacing w:after="0" w:line="240" w:lineRule="auto"/>
+      </w:pPr>
+    </w:p>
+    <w:p>
+      <w:pPr>
+        <w:spacing w:after="0" w:line="240" w:lineRule="auto"/>
+      </w:pPr>
+      <w:r>
+        <w:t xml:space="preserve">  </w:t>
+      </w:r>
+      <w:r>
+        <w:rPr>
+          <w:rFonts w:ascii="Segoe UI Emoji" w:hAnsi="Segoe UI Emoji" w:cs="Segoe UI Emoji"/>
+        </w:rPr>
+        <w:t>📋</w:t>
+      </w:r>
+      <w:r>
+        <w:t xml:space="preserve"> Avísame:</w:t>
+      </w:r>
+    </w:p>
+    <w:p>
+      <w:pPr>
+        <w:spacing w:after="0" w:line="240" w:lineRule="auto"/>
+      </w:pPr>
+    </w:p>
+    <w:p>
+      <w:pPr>
+        <w:spacing w:after="0" w:line="240" w:lineRule="auto"/>
+      </w:pPr>
+      <w:r>
+        <w:t xml:space="preserve">  - ¿El </w:t>
+      </w:r>
+      <w:proofErr w:type="spellStart"/>
+      <w:r>
+        <w:t>redeploy</w:t>
+      </w:r>
+      <w:proofErr w:type="spellEnd"/>
+      <w:r>
+        <w:t xml:space="preserve"> se está ejecutando automáticamente?</w:t>
+      </w:r>
+    </w:p>
+    <w:p>
+      <w:pPr>
+        <w:spacing w:after="0" w:line="240" w:lineRule="auto"/>
+      </w:pPr>
+      <w:r>
+        <w:t xml:space="preserve">  - ¿Hay algún error nuevo?</w:t>
+      </w:r>
+    </w:p>
+    <w:p>
+      <w:pPr>
+        <w:spacing w:after="0" w:line="240" w:lineRule="auto"/>
+      </w:pPr>
+      <w:r>
+        <w:t xml:space="preserve">  - ¿O ya terminó y te dio una URL?</w:t>
+      </w:r>
+    </w:p>
+    <w:p>
+      <w:pPr>
+        <w:spacing w:after="0" w:line="240" w:lineRule="auto"/>
+      </w:pPr>
+    </w:p>
+    <w:p>
+      <w:pPr>
+        <w:spacing w:after="0" w:line="240" w:lineRule="auto"/>
+      </w:pPr>
+      <w:r>
+        <w:t xml:space="preserve">  ¡El error anterior ya está solucionado! </w:t>
+      </w:r>
+      <w:r>
+        <w:rPr>
+          <w:rFonts w:ascii="Segoe UI Emoji" w:hAnsi="Segoe UI Emoji" w:cs="Segoe UI Emoji"/>
+        </w:rPr>
+        <w:t>🎉</w:t>
       </w:r>
     </w:p>
     <w:sectPr>

</xml_diff>